<commit_message>
updated thesis with link to form
</commit_message>
<xml_diff>
--- a/word/thesis.docx
+++ b/word/thesis.docx
@@ -227,7 +227,7 @@
         <w:t xml:space="preserve"> </w:t>
       </w:r>
       <w:r>
-        <w:t xml:space="preserve">level solution to the problem</w:t>
+        <w:t xml:space="preserve">level work</w:t>
       </w:r>
     </w:p>
     <w:p>
@@ -378,25 +378,22 @@
         <w:pStyle w:val="FirstParagraph"/>
       </w:pPr>
       <w:r>
-        <w:t xml:space="preserve">You can only register for the thesis course by submitting a proposal to your</w:t>
-      </w:r>
-      <w:r>
-        <w:t xml:space="preserve"> </w:t>
-      </w:r>
-      <w:r>
-        <w:t xml:space="preserve">advisor. You can work with any of the full time faculty in the Program in</w:t>
-      </w:r>
-      <w:r>
-        <w:t xml:space="preserve"> </w:t>
-      </w:r>
-      <w:r>
-        <w:t xml:space="preserve">Educational Technology. In certain circumstances, you can work with a thesis</w:t>
-      </w:r>
-      <w:r>
-        <w:t xml:space="preserve"> </w:t>
-      </w:r>
-      <w:r>
-        <w:t xml:space="preserve">advisor who is adjunct faculty or faculty in a different department.</w:t>
+        <w:t xml:space="preserve">You do not register for EDT 793 through CLASS. You must register by submitting a proposal to your advisor by completing the</w:t>
+      </w:r>
+      <w:r>
+        <w:t xml:space="preserve"> </w:t>
+      </w:r>
+      <w:hyperlink r:id="rId21">
+        <w:r>
+          <w:rPr>
+            <w:rStyle w:val="Hyperlink"/>
+            <w:b/>
+          </w:rPr>
+          <w:t xml:space="preserve">EDT 793 Thesis Proposal Form</w:t>
+        </w:r>
+      </w:hyperlink>
+      <w:r>
+        <w:t xml:space="preserve">.</w:t>
       </w:r>
     </w:p>
     <w:p>
@@ -526,7 +523,7 @@
         <w:t xml:space="preserve"> </w:t>
       </w:r>
       <w:r>
-        <w:t xml:space="preserve">mentors, and sending them to your faculty advisor. These ideas can start the</w:t>
+        <w:t xml:space="preserve">mentors, and sending them to your faculty advisor(s). These ideas can start the</w:t>
       </w:r>
       <w:r>
         <w:t xml:space="preserve"> </w:t>
@@ -537,39 +534,13 @@
     </w:p>
     <w:p>
       <w:pPr>
-        <w:pStyle w:val="BodyText"/>
-      </w:pPr>
-      <w:r>
-        <w:t xml:space="preserve">Once you have a proposal that descries the goals of the project, what will be</w:t>
-      </w:r>
-      <w:r>
-        <w:t xml:space="preserve"> </w:t>
-      </w:r>
-      <w:r>
-        <w:t xml:space="preserve">produced, and how it will be evaluated; you are ready to submit your proposal.</w:t>
-      </w:r>
-      <w:r>
-        <w:t xml:space="preserve"> </w:t>
-      </w:r>
-      <w:r>
-        <w:t xml:space="preserve">You do not register for this course through CLASS. Once you sign the proposal,</w:t>
-      </w:r>
-      <w:r>
-        <w:t xml:space="preserve"> </w:t>
-      </w:r>
-      <w:r>
-        <w:t xml:space="preserve">and it is approved, the course will be added to your registration.</w:t>
-      </w:r>
-    </w:p>
-    <w:p>
-      <w:pPr>
         <w:pStyle w:val="Heading2"/>
       </w:pPr>
-      <w:bookmarkStart w:id="21" w:name="completing-the-thesis-project"/>
+      <w:bookmarkStart w:id="22" w:name="completing-the-thesis-project"/>
       <w:r>
         <w:t xml:space="preserve">Completing the thesis project</w:t>
       </w:r>
-      <w:bookmarkEnd w:id="21"/>
+      <w:bookmarkEnd w:id="22"/>
     </w:p>
     <w:p>
       <w:pPr>

</xml_diff>

<commit_message>
updated instructions for thesis
</commit_message>
<xml_diff>
--- a/word/thesis.docx
+++ b/word/thesis.docx
@@ -100,7 +100,6 @@
       </w:pPr>
       <w:r>
         <w:rPr>
-          <w:bCs/>
           <w:b/>
         </w:rPr>
         <w:t xml:space="preserve">Educational Technology 0858-793</w:t>
@@ -112,7 +111,6 @@
       </w:pPr>
       <w:r>
         <w:rPr>
-          <w:bCs/>
           <w:b/>
         </w:rPr>
         <w:t xml:space="preserve">Keywords:</w:t>
@@ -141,7 +139,6 @@
       </w:r>
       <w:r>
         <w:rPr>
-          <w:iCs/>
           <w:i/>
         </w:rPr>
         <w:t xml:space="preserve">integrated thesis project</w:t>
@@ -235,6 +232,36 @@
     </w:p>
     <w:p>
       <w:pPr>
+        <w:numPr>
+          <w:ilvl w:val="0"/>
+          <w:numId w:val="1001"/>
+        </w:numPr>
+        <w:pStyle w:val="Compact"/>
+      </w:pPr>
+      <w:r>
+        <w:t xml:space="preserve">introduce something</w:t>
+      </w:r>
+      <w:r>
+        <w:t xml:space="preserve"> </w:t>
+      </w:r>
+      <w:r>
+        <w:t xml:space="preserve">“</w:t>
+      </w:r>
+      <w:r>
+        <w:t xml:space="preserve">new</w:t>
+      </w:r>
+      <w:r>
+        <w:t xml:space="preserve">”</w:t>
+      </w:r>
+      <w:r>
+        <w:t xml:space="preserve"> </w:t>
+      </w:r>
+      <w:r>
+        <w:t xml:space="preserve">to the field: new research, instructional method, tech used in a novel way, a new technology</w:t>
+      </w:r>
+    </w:p>
+    <w:p>
+      <w:pPr>
         <w:pStyle w:val="FirstParagraph"/>
       </w:pPr>
       <w:r>
@@ -245,7 +272,6 @@
       </w:r>
       <w:r>
         <w:rPr>
-          <w:iCs/>
           <w:i/>
         </w:rPr>
         <w:t xml:space="preserve">project</w:t>
@@ -367,14 +393,15 @@
         <w:t xml:space="preserve">at the doctoral level.</w:t>
       </w:r>
     </w:p>
-    <w:bookmarkStart w:id="21" w:name="registering-for-the-thesis-project"/>
     <w:p>
       <w:pPr>
         <w:pStyle w:val="Heading2"/>
       </w:pPr>
+      <w:bookmarkStart w:id="20" w:name="registering-for-the-thesis-project"/>
       <w:r>
         <w:t xml:space="preserve">Registering for the thesis project</w:t>
       </w:r>
+      <w:bookmarkEnd w:id="20"/>
     </w:p>
     <w:p>
       <w:pPr>
@@ -386,11 +413,10 @@
       <w:r>
         <w:t xml:space="preserve"> </w:t>
       </w:r>
-      <w:hyperlink r:id="rId20">
+      <w:hyperlink r:id="rId21">
         <w:r>
           <w:rPr>
             <w:rStyle w:val="Hyperlink"/>
-            <w:bCs/>
             <w:b/>
           </w:rPr>
           <w:t xml:space="preserve">EDT 793 Thesis Proposal Form</w:t>
@@ -536,15 +562,62 @@
         <w:t xml:space="preserve">conversation around your thesis project and lead to the eventual proposal.</w:t>
       </w:r>
     </w:p>
-    <w:bookmarkEnd w:id="21"/>
-    <w:bookmarkStart w:id="22" w:name="completing-the-thesis-project"/>
+    <w:p>
+      <w:pPr>
+        <w:pStyle w:val="BodyText"/>
+      </w:pPr>
+      <w:r>
+        <w:rPr>
+          <w:i/>
+        </w:rPr>
+        <w:t xml:space="preserve">In general, creating a website is not sufficient for a thesis project. If you propose to create a video, it should be on a topic with scarce resources, and the video should be</w:t>
+      </w:r>
+      <w:r>
+        <w:rPr>
+          <w:i/>
+        </w:rPr>
+        <w:t xml:space="preserve"> </w:t>
+      </w:r>
+      <w:r>
+        <w:rPr>
+          <w:i/>
+        </w:rPr>
+        <w:t xml:space="preserve">“</w:t>
+      </w:r>
+      <w:r>
+        <w:rPr>
+          <w:i/>
+        </w:rPr>
+        <w:t xml:space="preserve">professional</w:t>
+      </w:r>
+      <w:r>
+        <w:rPr>
+          <w:i/>
+        </w:rPr>
+        <w:t xml:space="preserve">”</w:t>
+      </w:r>
+      <w:r>
+        <w:rPr>
+          <w:i/>
+        </w:rPr>
+        <w:t xml:space="preserve"> </w:t>
+      </w:r>
+      <w:r>
+        <w:rPr>
+          <w:i/>
+        </w:rPr>
+        <w:t xml:space="preserve">quality for an instructional technologist/multimedia producer.</w:t>
+      </w:r>
+    </w:p>
     <w:p>
       <w:pPr>
         <w:pStyle w:val="Heading2"/>
       </w:pPr>
+      <w:bookmarkStart w:id="22" w:name="completing-the-thesis-project"/>
       <w:r>
         <w:t xml:space="preserve">Completing the thesis project</w:t>
       </w:r>
+      <w:bookmarkEnd w:id="22"/>
     </w:p>
     <w:p>
       <w:pPr>
@@ -570,7 +643,6 @@
       </w:r>
       <w:r>
         <w:rPr>
-          <w:bCs/>
           <w:b/>
         </w:rPr>
         <w:t xml:space="preserve">pass / fail</w:t>
@@ -588,7 +660,6 @@
         <w:t xml:space="preserve">to ensure that you are on track.</w:t>
       </w:r>
     </w:p>
-    <w:bookmarkEnd w:id="22"/>
     <w:sectPr/>
   </w:body>
 </w:document>
@@ -620,14 +691,17 @@
 <file path=word/numbering.xml><?xml version="1.0" encoding="utf-8"?>
 <w:numbering xmlns:w="http://schemas.openxmlformats.org/wordprocessingml/2006/main">
   <w:abstractNum w:abstractNumId="990">
-    <w:nsid w:val="A990"/>
+    <w:nsid w:val="2c1ae401"/>
     <w:multiLevelType w:val="multilevel"/>
     <w:lvl w:ilvl="0">
       <w:numFmt w:val="bullet"/>
       <w:lvlText w:val=" "/>
       <w:lvlJc w:val="left"/>
       <w:pPr>
-        <w:ind w:left="720" w:hanging="480"/>
+        <w:tabs>
+          <w:tab w:val="num" w:pos="0"/>
+        </w:tabs>
+        <w:ind w:left="480" w:hanging="480"/>
       </w:pPr>
     </w:lvl>
     <w:lvl w:ilvl="1">
@@ -635,7 +709,10 @@
       <w:lvlText w:val=" "/>
       <w:lvlJc w:val="left"/>
       <w:pPr>
-        <w:ind w:left="1440" w:hanging="480"/>
+        <w:tabs>
+          <w:tab w:val="num" w:pos="720"/>
+        </w:tabs>
+        <w:ind w:left="1200" w:hanging="480"/>
       </w:pPr>
     </w:lvl>
     <w:lvl w:ilvl="2">
@@ -643,7 +720,10 @@
       <w:lvlText w:val=" "/>
       <w:lvlJc w:val="left"/>
       <w:pPr>
-        <w:ind w:left="2160" w:hanging="480"/>
+        <w:tabs>
+          <w:tab w:val="num" w:pos="1440"/>
+        </w:tabs>
+        <w:ind w:left="1920" w:hanging="480"/>
       </w:pPr>
     </w:lvl>
     <w:lvl w:ilvl="3">
@@ -651,7 +731,10 @@
       <w:lvlText w:val=" "/>
       <w:lvlJc w:val="left"/>
       <w:pPr>
-        <w:ind w:left="2880" w:hanging="480"/>
+        <w:tabs>
+          <w:tab w:val="num" w:pos="2160"/>
+        </w:tabs>
+        <w:ind w:left="2640" w:hanging="480"/>
       </w:pPr>
     </w:lvl>
     <w:lvl w:ilvl="4">
@@ -659,7 +742,10 @@
       <w:lvlText w:val=" "/>
       <w:lvlJc w:val="left"/>
       <w:pPr>
-        <w:ind w:left="3600" w:hanging="480"/>
+        <w:tabs>
+          <w:tab w:val="num" w:pos="2880"/>
+        </w:tabs>
+        <w:ind w:left="3360" w:hanging="480"/>
       </w:pPr>
     </w:lvl>
     <w:lvl w:ilvl="5">
@@ -667,7 +753,10 @@
       <w:lvlText w:val=" "/>
       <w:lvlJc w:val="left"/>
       <w:pPr>
-        <w:ind w:left="4320" w:hanging="480"/>
+        <w:tabs>
+          <w:tab w:val="num" w:pos="3600"/>
+        </w:tabs>
+        <w:ind w:left="4080" w:hanging="480"/>
       </w:pPr>
     </w:lvl>
     <w:lvl w:ilvl="6">
@@ -675,7 +764,10 @@
       <w:lvlText w:val=" "/>
       <w:lvlJc w:val="left"/>
       <w:pPr>
-        <w:ind w:left="5040" w:hanging="480"/>
+        <w:tabs>
+          <w:tab w:val="num" w:pos="4320"/>
+        </w:tabs>
+        <w:ind w:left="4800" w:hanging="480"/>
       </w:pPr>
     </w:lvl>
     <w:lvl w:ilvl="7">
@@ -683,7 +775,10 @@
       <w:lvlText w:val=" "/>
       <w:lvlJc w:val="left"/>
       <w:pPr>
-        <w:ind w:left="5760" w:hanging="480"/>
+        <w:tabs>
+          <w:tab w:val="num" w:pos="5040"/>
+        </w:tabs>
+        <w:ind w:left="5520" w:hanging="480"/>
       </w:pPr>
     </w:lvl>
     <w:lvl w:ilvl="8">
@@ -691,19 +786,25 @@
       <w:lvlText w:val=" "/>
       <w:lvlJc w:val="left"/>
       <w:pPr>
-        <w:ind w:left="6480" w:hanging="480"/>
+        <w:tabs>
+          <w:tab w:val="num" w:pos="5760"/>
+        </w:tabs>
+        <w:ind w:left="6240" w:hanging="480"/>
       </w:pPr>
     </w:lvl>
   </w:abstractNum>
   <w:abstractNum w:abstractNumId="991">
-    <w:nsid w:val="A991"/>
+    <w:nsid w:val="ea454b4c"/>
     <w:multiLevelType w:val="multilevel"/>
     <w:lvl w:ilvl="0">
       <w:numFmt w:val="bullet"/>
       <w:lvlText w:val="•"/>
       <w:lvlJc w:val="left"/>
       <w:pPr>
-        <w:ind w:left="720" w:hanging="480"/>
+        <w:tabs>
+          <w:tab w:val="num" w:pos="0"/>
+        </w:tabs>
+        <w:ind w:left="480" w:hanging="480"/>
       </w:pPr>
     </w:lvl>
     <w:lvl w:ilvl="1">
@@ -711,7 +812,10 @@
       <w:lvlText w:val="–"/>
       <w:lvlJc w:val="left"/>
       <w:pPr>
-        <w:ind w:left="1440" w:hanging="480"/>
+        <w:tabs>
+          <w:tab w:val="num" w:pos="720"/>
+        </w:tabs>
+        <w:ind w:left="1200" w:hanging="480"/>
       </w:pPr>
     </w:lvl>
     <w:lvl w:ilvl="2">
@@ -719,7 +823,10 @@
       <w:lvlText w:val="•"/>
       <w:lvlJc w:val="left"/>
       <w:pPr>
-        <w:ind w:left="2160" w:hanging="480"/>
+        <w:tabs>
+          <w:tab w:val="num" w:pos="1440"/>
+        </w:tabs>
+        <w:ind w:left="1920" w:hanging="480"/>
       </w:pPr>
     </w:lvl>
     <w:lvl w:ilvl="3">
@@ -727,7 +834,10 @@
       <w:lvlText w:val="–"/>
       <w:lvlJc w:val="left"/>
       <w:pPr>
-        <w:ind w:left="2880" w:hanging="480"/>
+        <w:tabs>
+          <w:tab w:val="num" w:pos="2160"/>
+        </w:tabs>
+        <w:ind w:left="2640" w:hanging="480"/>
       </w:pPr>
     </w:lvl>
     <w:lvl w:ilvl="4">
@@ -735,7 +845,10 @@
       <w:lvlText w:val="•"/>
       <w:lvlJc w:val="left"/>
       <w:pPr>
-        <w:ind w:left="3600" w:hanging="480"/>
+        <w:tabs>
+          <w:tab w:val="num" w:pos="2880"/>
+        </w:tabs>
+        <w:ind w:left="3360" w:hanging="480"/>
       </w:pPr>
     </w:lvl>
     <w:lvl w:ilvl="5">
@@ -743,7 +856,10 @@
       <w:lvlText w:val="–"/>
       <w:lvlJc w:val="left"/>
       <w:pPr>
-        <w:ind w:left="4320" w:hanging="480"/>
+        <w:tabs>
+          <w:tab w:val="num" w:pos="3600"/>
+        </w:tabs>
+        <w:ind w:left="4080" w:hanging="480"/>
       </w:pPr>
     </w:lvl>
     <w:lvl w:ilvl="6">
@@ -751,7 +867,10 @@
       <w:lvlText w:val="•"/>
       <w:lvlJc w:val="left"/>
       <w:pPr>
-        <w:ind w:left="5040" w:hanging="480"/>
+        <w:tabs>
+          <w:tab w:val="num" w:pos="4320"/>
+        </w:tabs>
+        <w:ind w:left="4800" w:hanging="480"/>
       </w:pPr>
     </w:lvl>
     <w:lvl w:ilvl="7">
@@ -759,7 +878,10 @@
       <w:lvlText w:val="–"/>
       <w:lvlJc w:val="left"/>
       <w:pPr>
-        <w:ind w:left="5760" w:hanging="480"/>
+        <w:tabs>
+          <w:tab w:val="num" w:pos="5040"/>
+        </w:tabs>
+        <w:ind w:left="5520" w:hanging="480"/>
       </w:pPr>
     </w:lvl>
     <w:lvl w:ilvl="8">
@@ -767,7 +889,10 @@
       <w:lvlText w:val="•"/>
       <w:lvlJc w:val="left"/>
       <w:pPr>
-        <w:ind w:left="6480" w:hanging="480"/>
+        <w:tabs>
+          <w:tab w:val="num" w:pos="5760"/>
+        </w:tabs>
+        <w:ind w:left="6240" w:hanging="480"/>
       </w:pPr>
     </w:lvl>
   </w:abstractNum>
@@ -794,10 +919,10 @@
   <w:docDefaults>
     <w:rPrDefault>
       <w:rPr>
-        <w:rFonts w:asciiTheme="minorHAnsi" w:cstheme="minorBidi" w:eastAsiaTheme="minorHAnsi" w:hAnsiTheme="minorHAnsi"/>
+        <w:rFonts w:asciiTheme="minorHAnsi" w:eastAsiaTheme="minorHAnsi" w:hAnsiTheme="minorHAnsi" w:cstheme="minorBidi"/>
         <w:sz w:val="24"/>
         <w:szCs w:val="24"/>
-        <w:lang w:bidi="ar-SA" w:eastAsia="en-US" w:val="en-US"/>
+        <w:lang w:val="en-US" w:eastAsia="en-US" w:bidi="ar-SA"/>
       </w:rPr>
     </w:rPrDefault>
     <w:pPrDefault>
@@ -806,35 +931,35 @@
       </w:pPr>
     </w:pPrDefault>
   </w:docDefaults>
-  <w:latentStyles w:count="276" w:defLockedState="0" w:defQFormat="0" w:defSemiHidden="0" w:defUIPriority="0" w:defUnhideWhenUsed="0"/>
-  <w:style w:default="1" w:styleId="Normal" w:type="paragraph">
+  <w:latentStyles w:defLockedState="0" w:defUIPriority="0" w:defSemiHidden="0" w:defUnhideWhenUsed="0" w:defQFormat="0" w:count="276"/>
+  <w:style w:type="paragraph" w:default="1" w:styleId="Normal">
     <w:name w:val="Normal"/>
     <w:qFormat/>
   </w:style>
-  <w:style w:styleId="BodyText" w:type="paragraph">
+  <w:style w:type="paragraph" w:styleId="BodyText">
     <w:name w:val="Body Text"/>
     <w:basedOn w:val="Normal"/>
     <w:link w:val="BodyTextChar"/>
     <w:pPr>
-      <w:spacing w:after="180" w:before="180"/>
-    </w:pPr>
-    <w:qFormat/>
-  </w:style>
-  <w:style w:customStyle="1" w:styleId="FirstParagraph" w:type="paragraph">
+      <w:spacing w:before="180" w:after="180"/>
+    </w:pPr>
+    <w:qFormat/>
+  </w:style>
+  <w:style w:type="paragraph" w:customStyle="1" w:styleId="FirstParagraph">
     <w:name w:val="First Paragraph"/>
     <w:basedOn w:val="BodyText"/>
     <w:next w:val="BodyText"/>
     <w:qFormat/>
   </w:style>
-  <w:style w:customStyle="1" w:styleId="Compact" w:type="paragraph">
+  <w:style w:type="paragraph" w:customStyle="1" w:styleId="Compact">
     <w:name w:val="Compact"/>
     <w:basedOn w:val="BodyText"/>
     <w:qFormat/>
     <w:pPr>
-      <w:spacing w:after="36" w:before="36"/>
-    </w:pPr>
-  </w:style>
-  <w:style w:styleId="Title" w:type="paragraph">
+      <w:spacing w:before="36" w:after="36"/>
+    </w:pPr>
+  </w:style>
+  <w:style w:type="paragraph" w:styleId="Title">
     <w:name w:val="Title"/>
     <w:basedOn w:val="Normal"/>
     <w:next w:val="BodyText"/>
@@ -842,19 +967,19 @@
     <w:pPr>
       <w:keepNext/>
       <w:keepLines/>
-      <w:spacing w:after="240" w:before="480"/>
+      <w:spacing w:before="480" w:after="240"/>
       <w:jc w:val="center"/>
     </w:pPr>
     <w:rPr>
-      <w:rFonts w:asciiTheme="majorHAnsi" w:cstheme="majorBidi" w:eastAsiaTheme="majorEastAsia" w:hAnsiTheme="majorHAnsi"/>
+      <w:rFonts w:asciiTheme="majorHAnsi" w:eastAsiaTheme="majorEastAsia" w:hAnsiTheme="majorHAnsi" w:cstheme="majorBidi"/>
       <w:b/>
       <w:bCs/>
-      <w:color w:themeColor="accent1" w:themeShade="B5" w:val="345A8A"/>
+      <w:color w:val="345A8A" w:themeColor="accent1" w:themeShade="B5"/>
       <w:sz w:val="36"/>
       <w:szCs w:val="36"/>
     </w:rPr>
   </w:style>
-  <w:style w:styleId="Subtitle" w:type="paragraph">
+  <w:style w:type="paragraph" w:styleId="Subtitle">
     <w:name w:val="Subtitle"/>
     <w:basedOn w:val="Title"/>
     <w:next w:val="BodyText"/>
@@ -862,7 +987,7 @@
     <w:pPr>
       <w:keepNext/>
       <w:keepLines/>
-      <w:spacing w:after="240" w:before="240"/>
+      <w:spacing w:before="240" w:after="240"/>
       <w:jc w:val="center"/>
     </w:pPr>
     <w:rPr>
@@ -870,7 +995,7 @@
       <w:szCs w:val="30"/>
     </w:rPr>
   </w:style>
-  <w:style w:customStyle="1" w:styleId="Author" w:type="paragraph">
+  <w:style w:type="paragraph" w:customStyle="1" w:styleId="Author">
     <w:name w:val="Author"/>
     <w:next w:val="BodyText"/>
     <w:qFormat/>
@@ -880,7 +1005,7 @@
       <w:jc w:val="center"/>
     </w:pPr>
   </w:style>
-  <w:style w:styleId="Date" w:type="paragraph">
+  <w:style w:type="paragraph" w:styleId="Date">
     <w:name w:val="Date"/>
     <w:next w:val="BodyText"/>
     <w:qFormat/>
@@ -890,7 +1015,7 @@
       <w:jc w:val="center"/>
     </w:pPr>
   </w:style>
-  <w:style w:customStyle="1" w:styleId="Abstract" w:type="paragraph">
+  <w:style w:type="paragraph" w:customStyle="1" w:styleId="Abstract">
     <w:name w:val="Abstract"/>
     <w:basedOn w:val="Normal"/>
     <w:next w:val="BodyText"/>
@@ -898,14 +1023,14 @@
     <w:pPr>
       <w:keepNext/>
       <w:keepLines/>
-      <w:spacing w:after="300" w:before="300"/>
+      <w:spacing w:before="300" w:after="300"/>
     </w:pPr>
     <w:rPr>
       <w:sz w:val="20"/>
       <w:szCs w:val="20"/>
     </w:rPr>
   </w:style>
-  <w:style w:styleId="Bibliography" w:type="paragraph">
+  <w:style w:type="paragraph" w:styleId="Bibliography">
     <w:name w:val="Bibliography"/>
     <w:basedOn w:val="Normal"/>
     <w:next w:val="Bibliography"/>
@@ -913,7 +1038,7 @@
     <w:pPr/>
     <w:rPr/>
   </w:style>
-  <w:style w:styleId="Heading1" w:type="paragraph">
+  <w:style w:type="paragraph" w:styleId="Heading1">
     <w:name w:val="Heading 1"/>
     <w:basedOn w:val="Normal"/>
     <w:next w:val="BodyText"/>
@@ -922,19 +1047,19 @@
     <w:pPr>
       <w:keepNext/>
       <w:keepLines/>
-      <w:spacing w:after="0" w:before="480"/>
+      <w:spacing w:before="480" w:after="0"/>
       <w:outlineLvl w:val="0"/>
     </w:pPr>
     <w:rPr>
-      <w:rFonts w:asciiTheme="majorHAnsi" w:cstheme="majorBidi" w:eastAsiaTheme="majorEastAsia" w:hAnsiTheme="majorHAnsi"/>
+      <w:rFonts w:asciiTheme="majorHAnsi" w:eastAsiaTheme="majorEastAsia" w:hAnsiTheme="majorHAnsi" w:cstheme="majorBidi"/>
       <w:b/>
       <w:bCs/>
-      <w:color w:themeColor="accent1" w:val="4F81BD"/>
+      <w:color w:val="4F81BD" w:themeColor="accent1"/>
       <w:sz w:val="32"/>
       <w:szCs w:val="32"/>
     </w:rPr>
   </w:style>
-  <w:style w:styleId="Heading2" w:type="paragraph">
+  <w:style w:type="paragraph" w:styleId="Heading2">
     <w:name w:val="Heading 2"/>
     <w:basedOn w:val="Normal"/>
     <w:next w:val="BodyText"/>
@@ -944,19 +1069,19 @@
     <w:pPr>
       <w:keepNext/>
       <w:keepLines/>
-      <w:spacing w:after="0" w:before="200"/>
+      <w:spacing w:before="200" w:after="0"/>
       <w:outlineLvl w:val="1"/>
     </w:pPr>
     <w:rPr>
-      <w:rFonts w:asciiTheme="majorHAnsi" w:cstheme="majorBidi" w:eastAsiaTheme="majorEastAsia" w:hAnsiTheme="majorHAnsi"/>
+      <w:rFonts w:asciiTheme="majorHAnsi" w:eastAsiaTheme="majorEastAsia" w:hAnsiTheme="majorHAnsi" w:cstheme="majorBidi"/>
       <w:b/>
       <w:bCs/>
-      <w:color w:themeColor="accent1" w:val="4F81BD"/>
+      <w:color w:val="4F81BD" w:themeColor="accent1"/>
       <w:sz w:val="28"/>
       <w:szCs w:val="28"/>
     </w:rPr>
   </w:style>
-  <w:style w:styleId="Heading3" w:type="paragraph">
+  <w:style w:type="paragraph" w:styleId="Heading3">
     <w:name w:val="Heading 3"/>
     <w:basedOn w:val="Normal"/>
     <w:next w:val="BodyText"/>
@@ -966,19 +1091,19 @@
     <w:pPr>
       <w:keepNext/>
       <w:keepLines/>
-      <w:spacing w:after="0" w:before="200"/>
+      <w:spacing w:before="200" w:after="0"/>
       <w:outlineLvl w:val="2"/>
     </w:pPr>
     <w:rPr>
-      <w:rFonts w:asciiTheme="majorHAnsi" w:cstheme="majorBidi" w:eastAsiaTheme="majorEastAsia" w:hAnsiTheme="majorHAnsi"/>
+      <w:rFonts w:asciiTheme="majorHAnsi" w:eastAsiaTheme="majorEastAsia" w:hAnsiTheme="majorHAnsi" w:cstheme="majorBidi"/>
       <w:b/>
       <w:bCs/>
-      <w:color w:themeColor="accent1" w:val="4F81BD"/>
+      <w:color w:val="4F81BD" w:themeColor="accent1"/>
       <w:sz w:val="24"/>
       <w:szCs w:val="24"/>
     </w:rPr>
   </w:style>
-  <w:style w:styleId="Heading4" w:type="paragraph">
+  <w:style w:type="paragraph" w:styleId="Heading4">
     <w:name w:val="Heading 4"/>
     <w:basedOn w:val="Normal"/>
     <w:next w:val="BodyText"/>
@@ -988,19 +1113,19 @@
     <w:pPr>
       <w:keepNext/>
       <w:keepLines/>
-      <w:spacing w:after="0" w:before="200"/>
+      <w:spacing w:before="200" w:after="0"/>
       <w:outlineLvl w:val="3"/>
     </w:pPr>
     <w:rPr>
-      <w:rFonts w:asciiTheme="majorHAnsi" w:cstheme="majorBidi" w:eastAsiaTheme="majorEastAsia" w:hAnsiTheme="majorHAnsi"/>
+      <w:rFonts w:asciiTheme="majorHAnsi" w:eastAsiaTheme="majorEastAsia" w:hAnsiTheme="majorHAnsi" w:cstheme="majorBidi"/>
       <w:i/>
       <w:bCs/>
-      <w:color w:themeColor="accent1" w:val="4F81BD"/>
+      <w:color w:val="4F81BD" w:themeColor="accent1"/>
       <w:sz w:val="24"/>
       <w:szCs w:val="24"/>
     </w:rPr>
   </w:style>
-  <w:style w:styleId="Heading5" w:type="paragraph">
+  <w:style w:type="paragraph" w:styleId="Heading5">
     <w:name w:val="Heading 5"/>
     <w:basedOn w:val="Normal"/>
     <w:next w:val="BodyText"/>
@@ -1010,18 +1135,18 @@
     <w:pPr>
       <w:keepNext/>
       <w:keepLines/>
-      <w:spacing w:after="0" w:before="200"/>
+      <w:spacing w:before="200" w:after="0"/>
       <w:outlineLvl w:val="4"/>
     </w:pPr>
     <w:rPr>
-      <w:rFonts w:asciiTheme="majorHAnsi" w:cstheme="majorBidi" w:eastAsiaTheme="majorEastAsia" w:hAnsiTheme="majorHAnsi"/>
+      <w:rFonts w:asciiTheme="majorHAnsi" w:eastAsiaTheme="majorEastAsia" w:hAnsiTheme="majorHAnsi" w:cstheme="majorBidi"/>
       <w:iCs/>
-      <w:color w:themeColor="accent1" w:val="4F81BD"/>
+      <w:color w:val="4F81BD" w:themeColor="accent1"/>
       <w:sz w:val="24"/>
       <w:szCs w:val="24"/>
     </w:rPr>
   </w:style>
-  <w:style w:styleId="Heading6" w:type="paragraph">
+  <w:style w:type="paragraph" w:styleId="Heading6">
     <w:name w:val="Heading 6"/>
     <w:basedOn w:val="Normal"/>
     <w:next w:val="BodyText"/>
@@ -1031,17 +1156,17 @@
     <w:pPr>
       <w:keepNext/>
       <w:keepLines/>
-      <w:spacing w:after="0" w:before="200"/>
+      <w:spacing w:before="200" w:after="0"/>
       <w:outlineLvl w:val="5"/>
     </w:pPr>
     <w:rPr>
-      <w:rFonts w:asciiTheme="majorHAnsi" w:cstheme="majorBidi" w:eastAsiaTheme="majorEastAsia" w:hAnsiTheme="majorHAnsi"/>
-      <w:color w:themeColor="accent1" w:val="4F81BD"/>
+      <w:rFonts w:asciiTheme="majorHAnsi" w:eastAsiaTheme="majorEastAsia" w:hAnsiTheme="majorHAnsi" w:cstheme="majorBidi"/>
+      <w:color w:val="4F81BD" w:themeColor="accent1"/>
       <w:sz w:val="24"/>
       <w:szCs w:val="24"/>
     </w:rPr>
   </w:style>
-  <w:style w:styleId="Heading7" w:type="paragraph">
+  <w:style w:type="paragraph" w:styleId="Heading7">
     <w:name w:val="Heading 7"/>
     <w:basedOn w:val="Normal"/>
     <w:next w:val="BodyText"/>
@@ -1051,17 +1176,17 @@
     <w:pPr>
       <w:keepNext/>
       <w:keepLines/>
-      <w:spacing w:after="0" w:before="200"/>
+      <w:spacing w:before="200" w:after="0"/>
       <w:outlineLvl w:val="6"/>
     </w:pPr>
     <w:rPr>
-      <w:rFonts w:asciiTheme="majorHAnsi" w:cstheme="majorBidi" w:eastAsiaTheme="majorEastAsia" w:hAnsiTheme="majorHAnsi"/>
-      <w:color w:themeColor="accent1" w:val="4F81BD"/>
+      <w:rFonts w:asciiTheme="majorHAnsi" w:eastAsiaTheme="majorEastAsia" w:hAnsiTheme="majorHAnsi" w:cstheme="majorBidi"/>
+      <w:color w:val="4F81BD" w:themeColor="accent1"/>
       <w:sz w:val="24"/>
       <w:szCs w:val="24"/>
     </w:rPr>
   </w:style>
-  <w:style w:styleId="Heading8" w:type="paragraph">
+  <w:style w:type="paragraph" w:styleId="Heading8">
     <w:name w:val="Heading 8"/>
     <w:basedOn w:val="Normal"/>
     <w:next w:val="BodyText"/>
@@ -1071,17 +1196,17 @@
     <w:pPr>
       <w:keepNext/>
       <w:keepLines/>
-      <w:spacing w:after="0" w:before="200"/>
+      <w:spacing w:before="200" w:after="0"/>
       <w:outlineLvl w:val="7"/>
     </w:pPr>
     <w:rPr>
-      <w:rFonts w:asciiTheme="majorHAnsi" w:cstheme="majorBidi" w:eastAsiaTheme="majorEastAsia" w:hAnsiTheme="majorHAnsi"/>
-      <w:color w:themeColor="accent1" w:val="4F81BD"/>
+      <w:rFonts w:asciiTheme="majorHAnsi" w:eastAsiaTheme="majorEastAsia" w:hAnsiTheme="majorHAnsi" w:cstheme="majorBidi"/>
+      <w:color w:val="4F81BD" w:themeColor="accent1"/>
       <w:sz w:val="24"/>
       <w:szCs w:val="24"/>
     </w:rPr>
   </w:style>
-  <w:style w:styleId="Heading9" w:type="paragraph">
+  <w:style w:type="paragraph" w:styleId="Heading9">
     <w:name w:val="Heading 9"/>
     <w:basedOn w:val="Normal"/>
     <w:next w:val="BodyText"/>
@@ -1091,17 +1216,17 @@
     <w:pPr>
       <w:keepNext/>
       <w:keepLines/>
-      <w:spacing w:after="0" w:before="200"/>
+      <w:spacing w:before="200" w:after="0"/>
       <w:outlineLvl w:val="8"/>
     </w:pPr>
     <w:rPr>
-      <w:rFonts w:asciiTheme="majorHAnsi" w:cstheme="majorBidi" w:eastAsiaTheme="majorEastAsia" w:hAnsiTheme="majorHAnsi"/>
-      <w:color w:themeColor="accent1" w:val="4F81BD"/>
+      <w:rFonts w:asciiTheme="majorHAnsi" w:eastAsiaTheme="majorEastAsia" w:hAnsiTheme="majorHAnsi" w:cstheme="majorBidi"/>
+      <w:color w:val="4F81BD" w:themeColor="accent1"/>
       <w:sz w:val="24"/>
       <w:szCs w:val="24"/>
     </w:rPr>
   </w:style>
-  <w:style w:styleId="BlockText" w:type="paragraph">
+  <w:style w:type="paragraph" w:styleId="BlockText">
     <w:name w:val="Block Text"/>
     <w:basedOn w:val="BodyText"/>
     <w:next w:val="BodyText"/>
@@ -1109,11 +1234,11 @@
     <w:unhideWhenUsed/>
     <w:qFormat/>
     <w:pPr>
-      <w:spacing w:after="100" w:before="100"/>
+      <w:spacing w:before="100" w:after="100"/>
       <w:ind w:firstLine="0" w:left="480" w:right="480"/>
     </w:pPr>
   </w:style>
-  <w:style w:styleId="FootnoteText" w:type="paragraph">
+  <w:style w:type="paragraph" w:styleId="FootnoteText">
     <w:name w:val="Footnote Text"/>
     <w:basedOn w:val="Normal"/>
     <w:next w:val="FootnoteText"/>
@@ -1121,43 +1246,28 @@
     <w:unhideWhenUsed/>
     <w:qFormat/>
   </w:style>
-  <w:style w:default="1" w:styleId="DefaultParagraphFont" w:type="character">
+  <w:style w:type="character" w:default="1" w:styleId="DefaultParagraphFont">
     <w:name w:val="Default Paragraph Font"/>
     <w:semiHidden/>
     <w:unhideWhenUsed/>
   </w:style>
-  <w:style w:default="1" w:styleId="Table" w:type="table">
+  <w:style w:type="table" w:default="1" w:styleId="Table">
     <w:name w:val="Table"/>
     <w:basedOn w:val="TableNormal"/>
     <w:semiHidden/>
     <w:unhideWhenUsed/>
     <w:qFormat/>
     <w:tblPr>
-      <w:tblInd w:type="dxa" w:w="0"/>
+      <w:tblInd w:w="0" w:type="dxa"/>
       <w:tblCellMar>
-        <w:top w:type="dxa" w:w="0"/>
-        <w:left w:type="dxa" w:w="108"/>
-        <w:bottom w:type="dxa" w:w="0"/>
-        <w:right w:type="dxa" w:w="108"/>
+        <w:top w:w="0" w:type="dxa"/>
+        <w:left w:w="108" w:type="dxa"/>
+        <w:bottom w:w="0" w:type="dxa"/>
+        <w:right w:w="108" w:type="dxa"/>
       </w:tblCellMar>
     </w:tblPr>
-    <w:tblStylePr w:type="firstRow">
-      <w:tblPr>
-        <w:jc w:val="left"/>
-        <w:tblInd w:type="dxa" w:w="0"/>
-      </w:tblPr>
-      <w:trPr>
-        <w:jc w:val="left"/>
-      </w:trPr>
-      <w:tcPr>
-        <w:vAlign w:val="bottom"/>
-        <w:tcBorders>
-          <w:bottom w:val="single"/>
-        </w:tcBorders>
-      </w:tcPr>
-    </w:tblStylePr>
-  </w:style>
-  <w:style w:customStyle="1" w:styleId="DefinitionTerm" w:type="paragraph">
+  </w:style>
+  <w:style w:type="paragraph" w:customStyle="1" w:styleId="DefinitionTerm">
     <w:name w:val="Definition Term"/>
     <w:basedOn w:val="Normal"/>
     <w:next w:val="Definition"/>
@@ -1170,49 +1280,49 @@
       <w:b/>
     </w:rPr>
   </w:style>
-  <w:style w:customStyle="1" w:styleId="Definition" w:type="paragraph">
+  <w:style w:type="paragraph" w:customStyle="1" w:styleId="Definition">
     <w:name w:val="Definition"/>
     <w:basedOn w:val="Normal"/>
   </w:style>
-  <w:style w:styleId="Caption" w:type="paragraph">
+  <w:style w:type="paragraph" w:styleId="Caption">
     <w:name w:val="Caption"/>
     <w:basedOn w:val="Normal"/>
     <w:link w:val="BodyTextChar"/>
     <w:pPr>
-      <w:spacing w:after="120" w:before="0"/>
+      <w:spacing w:before="0" w:after="120"/>
     </w:pPr>
     <w:rPr>
       <w:i/>
     </w:rPr>
   </w:style>
-  <w:style w:customStyle="1" w:styleId="TableCaption" w:type="paragraph">
+  <w:style w:type="paragraph" w:customStyle="1" w:styleId="TableCaption">
     <w:name w:val="Table Caption"/>
     <w:basedOn w:val="Caption"/>
     <w:pPr>
       <w:keepNext/>
     </w:pPr>
   </w:style>
-  <w:style w:customStyle="1" w:styleId="ImageCaption" w:type="paragraph">
+  <w:style w:type="paragraph" w:customStyle="1" w:styleId="ImageCaption">
     <w:name w:val="Image Caption"/>
     <w:basedOn w:val="Caption"/>
   </w:style>
-  <w:style w:customStyle="1" w:styleId="Figure" w:type="paragraph">
+  <w:style w:type="paragraph" w:customStyle="1" w:styleId="Figure">
     <w:name w:val="Figure"/>
     <w:basedOn w:val="Normal"/>
   </w:style>
-  <w:style w:customStyle="1" w:styleId="CaptionedFigure" w:type="paragraph">
+  <w:style w:type="paragraph" w:customStyle="1" w:styleId="CaptionedFigure">
     <w:name w:val="Captioned Figure"/>
     <w:basedOn w:val="Figure"/>
     <w:pPr>
       <w:keepNext/>
     </w:pPr>
   </w:style>
-  <w:style w:customStyle="1" w:styleId="BodyTextChar" w:type="character">
+  <w:style w:type="character" w:customStyle="1" w:styleId="BodyTextChar">
     <w:name w:val="Body Text Char"/>
     <w:basedOn w:val="DefaultParagraphFont"/>
     <w:link w:val="BodyText"/>
   </w:style>
-  <w:style w:customStyle="1" w:styleId="VerbatimChar" w:type="character">
+  <w:style w:type="character" w:customStyle="1" w:styleId="VerbatimChar">
     <w:name w:val="Verbatim Char"/>
     <w:basedOn w:val="BodyTextChar"/>
     <w:rPr>
@@ -1220,25 +1330,21 @@
       <w:sz w:val="22"/>
     </w:rPr>
   </w:style>
-  <w:style w:customStyle="1" w:styleId="SectionNumber" w:type="character">
-    <w:name w:val="Section Number"/>
-    <w:basedOn w:val="BodyTextChar"/>
-  </w:style>
-  <w:style w:styleId="FootnoteReference" w:type="character">
+  <w:style w:type="character" w:styleId="FootnoteReference">
     <w:name w:val="Footnote Reference"/>
     <w:basedOn w:val="BodyTextChar"/>
     <w:rPr>
       <w:vertAlign w:val="superscript"/>
     </w:rPr>
   </w:style>
-  <w:style w:styleId="Hyperlink" w:type="character">
+  <w:style w:type="character" w:styleId="Hyperlink">
     <w:name w:val="Hyperlink"/>
     <w:basedOn w:val="BodyTextChar"/>
     <w:rPr>
-      <w:color w:themeColor="accent1" w:val="4F81BD"/>
-    </w:rPr>
-  </w:style>
-  <w:style w:styleId="TOCHeading" w:type="paragraph">
+      <w:color w:val="4F81BD" w:themeColor="accent1"/>
+    </w:rPr>
+  </w:style>
+  <w:style w:type="paragraph" w:styleId="TOCHeading">
     <w:name w:val="TOC Heading"/>
     <w:basedOn w:val="Heading1"/>
     <w:next w:val="BodyText"/>
@@ -1250,10 +1356,10 @@
       <w:outlineLvl w:val="9"/>
     </w:pPr>
     <w:rPr>
-      <w:rFonts w:asciiTheme="majorHAnsi" w:cstheme="majorBidi" w:eastAsiaTheme="majorEastAsia" w:hAnsiTheme="majorHAnsi"/>
+      <w:rFonts w:asciiTheme="majorHAnsi" w:eastAsiaTheme="majorEastAsia" w:hAnsiTheme="majorHAnsi" w:cstheme="majorBidi"/>
       <w:b w:val="0"/>
       <w:bCs w:val="0"/>
-      <w:color w:themeColor="accent1" w:themeShade="BF" w:val="365F91"/>
+      <w:color w:val="365F91" w:themeColor="accent1" w:themeShade="BF"/>
     </w:rPr>
   </w:style>
   <w:style w:type="paragraph" w:customStyle="1" w:styleId="SourceCode">
@@ -1345,10 +1451,7 @@
   <w:style w:type="character" w:customStyle="1" w:styleId="ImportTok">
     <w:name w:val="ImportTok"/>
     <w:basedOn w:val="VerbatimChar"/>
-    <w:rPr>
-      <w:color w:val="008000"/>
-      <w:b/>
-    </w:rPr>
+    <w:rPr/>
   </w:style>
   <w:style w:type="character" w:customStyle="1" w:styleId="CommentTok">
     <w:name w:val="CommentTok"/>
@@ -1423,9 +1526,7 @@
   <w:style w:type="character" w:customStyle="1" w:styleId="BuiltInTok">
     <w:name w:val="BuiltInTok"/>
     <w:basedOn w:val="VerbatimChar"/>
-    <w:rPr>
-      <w:color w:val="008000"/>
-    </w:rPr>
+    <w:rPr/>
   </w:style>
   <w:style w:type="character" w:customStyle="1" w:styleId="ExtensionTok">
     <w:name w:val="ExtensionTok"/>

</xml_diff>